<commit_message>
fixing a typo in the description of a metric.
</commit_message>
<xml_diff>
--- a/summary_spreadsheets/metrics_documentation.docx
+++ b/summary_spreadsheets/metrics_documentation.docx
@@ -13,6 +13,14 @@
           <w:szCs w:val="24"/>
         </w:rPr>
       </w:pPr>
+      <w:r>
+        <w:rPr>
+          <w:rFonts w:ascii="Times New Roman" w:hAnsi="Times New Roman" w:cs="Times New Roman"/>
+          <w:sz w:val="24"/>
+          <w:szCs w:val="24"/>
+        </w:rPr>
+        <w:softHyphen/>
+      </w:r>
       <w:r>
         <w:rPr>
           <w:rFonts w:ascii="Times New Roman" w:hAnsi="Times New Roman" w:cs="Times New Roman"/>
@@ -3810,7 +3818,25 @@
           <w:sz w:val="24"/>
           <w:szCs w:val="24"/>
         </w:rPr>
-        <w:t>cpms_ratio stands for the metric</w:t>
+        <w:t>cpm</w:t>
+      </w:r>
+      <w:r>
+        <w:rPr>
+          <w:rFonts w:ascii="Times New Roman" w:hAnsi="Times New Roman" w:cs="Times New Roman"/>
+          <w:sz w:val="24"/>
+          <w:szCs w:val="24"/>
+        </w:rPr>
+        <w:t>c</w:t>
+      </w:r>
+      <w:bookmarkStart w:id="0" w:name="_GoBack"/>
+      <w:bookmarkEnd w:id="0"/>
+      <w:r>
+        <w:rPr>
+          <w:rFonts w:ascii="Times New Roman" w:hAnsi="Times New Roman" w:cs="Times New Roman"/>
+          <w:sz w:val="24"/>
+          <w:szCs w:val="24"/>
+        </w:rPr>
+        <w:t>_ratio stands for the metric</w:t>
       </w:r>
       <w:r>
         <w:rPr>
@@ -7326,15 +7352,7 @@
               <w:sz w:val="24"/>
               <w:szCs w:val="24"/>
             </w:rPr>
-            <m:t>m</m:t>
-          </m:r>
-          <m:r>
-            <w:rPr>
-              <w:rFonts w:ascii="Cambria Math" w:hAnsi="Cambria Math" w:cs="Times New Roman"/>
-              <w:sz w:val="24"/>
-              <w:szCs w:val="24"/>
-            </w:rPr>
-            <m:t>etricAverage= mean</m:t>
+            <m:t>metricAverage= mean</m:t>
           </m:r>
           <m:d>
             <m:dPr>
@@ -7400,8 +7418,6 @@
           </m:r>
         </m:oMath>
       </m:oMathPara>
-      <w:bookmarkStart w:id="0" w:name="_GoBack"/>
-      <w:bookmarkEnd w:id="0"/>
     </w:p>
     <w:p>
       <w:pPr>
@@ -7588,15 +7604,7 @@
                           <w:sz w:val="24"/>
                           <w:szCs w:val="24"/>
                         </w:rPr>
-                        <m:t>i</m:t>
-                      </m:r>
-                      <m:r>
-                        <w:rPr>
-                          <w:rFonts w:ascii="Cambria Math" w:hAnsi="Cambria Math" w:cs="Times New Roman"/>
-                          <w:sz w:val="24"/>
-                          <w:szCs w:val="24"/>
-                        </w:rPr>
-                        <m:t>+1</m:t>
+                        <m:t>i+1</m:t>
                       </m:r>
                     </m:sub>
                   </m:sSub>
@@ -7606,15 +7614,7 @@
                       <w:sz w:val="24"/>
                       <w:szCs w:val="24"/>
                     </w:rPr>
-                    <m:t>,</m:t>
-                  </m:r>
-                  <m:r>
-                    <w:rPr>
-                      <w:rFonts w:ascii="Cambria Math" w:hAnsi="Cambria Math" w:cs="Times New Roman"/>
-                      <w:sz w:val="24"/>
-                      <w:szCs w:val="24"/>
-                    </w:rPr>
-                    <m:t>…</m:t>
+                    <m:t>,…</m:t>
                   </m:r>
                 </m:e>
               </m:d>
@@ -7730,15 +7730,7 @@
                               <w:sz w:val="24"/>
                               <w:szCs w:val="24"/>
                             </w:rPr>
-                            <m:t>i</m:t>
-                          </m:r>
-                          <m:r>
-                            <w:rPr>
-                              <w:rFonts w:ascii="Cambria Math" w:hAnsi="Cambria Math" w:cs="Times New Roman"/>
-                              <w:sz w:val="24"/>
-                              <w:szCs w:val="24"/>
-                            </w:rPr>
-                            <m:t>+1</m:t>
+                            <m:t>i+1</m:t>
                           </m:r>
                         </m:sub>
                       </m:sSub>

</xml_diff>